<commit_message>
added sample publishing jobs
</commit_message>
<xml_diff>
--- a/Docs/SiteCron 1.1.4.docx
+++ b/Docs/SiteCron 1.1.4.docx
@@ -6,40 +6,43 @@
       <w:pPr>
         <w:pStyle w:val="Title"/>
       </w:pPr>
-      <w:proofErr w:type="spellStart"/>
-      <w:r>
-        <w:t>SiteCron</w:t>
-      </w:r>
-      <w:proofErr w:type="spellEnd"/>
-      <w:r>
-        <w:t xml:space="preserve"> 1.1.4</w:t>
+      <w:r>
+        <w:t>SiteCron 1.1.4</w:t>
       </w:r>
     </w:p>
     <w:p/>
     <w:p>
-      <w:proofErr w:type="spellStart"/>
-      <w:r>
-        <w:t>SiteCron</w:t>
-      </w:r>
-      <w:proofErr w:type="spellEnd"/>
-      <w:r>
-        <w:t xml:space="preserve"> is a scheduling module based on Quartz Job Scheduler. </w:t>
-      </w:r>
-      <w:proofErr w:type="spellStart"/>
-      <w:r>
-        <w:t>SiteCron</w:t>
-      </w:r>
-      <w:proofErr w:type="spellEnd"/>
-      <w:r>
-        <w:t xml:space="preserve"> can be used to create simple or complex schedules to execute jobs. This functionality is implemented using Quartz's </w:t>
-      </w:r>
-      <w:proofErr w:type="spellStart"/>
-      <w:r>
-        <w:t>CronTrigger</w:t>
-      </w:r>
-      <w:proofErr w:type="spellEnd"/>
-      <w:r>
-        <w:t>.</w:t>
+      <w:r>
+        <w:t>SiteCron is a scheduling module based on Quartz</w:t>
+      </w:r>
+      <w:r>
+        <w:t>.NET</w:t>
+      </w:r>
+      <w:r>
+        <w:t xml:space="preserve"> Job Scheduler. SiteCron can be used to create simple or complex schedules to execute jobs. This functionality is implemented using Quartz's CronTrigger.</w:t>
+      </w:r>
+    </w:p>
+    <w:p>
+      <w:r>
+        <w:t>"Quartz.NET is a pure .NET library written in C# and is a port of very popular open source Java job scheduling framework, Quartz."</w:t>
+      </w:r>
+    </w:p>
+    <w:p>
+      <w:pPr>
+        <w:rPr>
+          <w:b/>
+        </w:rPr>
+      </w:pPr>
+      <w:r>
+        <w:rPr>
+          <w:b/>
+        </w:rPr>
+        <w:t>Installation</w:t>
+      </w:r>
+    </w:p>
+    <w:p>
+      <w:r>
+        <w:t>Download the Sitecore module package and install it using the Package installer in Sitecore admin.</w:t>
       </w:r>
     </w:p>
     <w:p/>
@@ -53,30 +56,9 @@
         <w:rPr>
           <w:b/>
         </w:rPr>
-        <w:t>Installation</w:t>
-      </w:r>
-    </w:p>
-    <w:p>
-      <w:r>
-        <w:t>Download the Sitecore module package and install it using the Package installer in Sitecore admin.</w:t>
-      </w:r>
-    </w:p>
-    <w:p/>
-    <w:p>
-      <w:pPr>
-        <w:rPr>
-          <w:b/>
-        </w:rPr>
-      </w:pPr>
-      <w:bookmarkStart w:id="0" w:name="_GoBack"/>
-      <w:r>
-        <w:rPr>
-          <w:b/>
-        </w:rPr>
         <w:t>Usage</w:t>
       </w:r>
     </w:p>
-    <w:bookmarkEnd w:id="0"/>
     <w:p>
       <w:r>
         <w:t>In order to use the module, you would need to implement a piece of functionality which you want to schedule.</w:t>
@@ -108,13 +90,8 @@
         </w:numPr>
       </w:pPr>
       <w:r>
-        <w:t xml:space="preserve">Implement a new class which implements </w:t>
-      </w:r>
-      <w:proofErr w:type="spellStart"/>
-      <w:r>
-        <w:t>Quartz.IJob</w:t>
-      </w:r>
-      <w:proofErr w:type="spellEnd"/>
+        <w:t>Implement a new class which implements Quartz.IJob</w:t>
+      </w:r>
     </w:p>
     <w:p>
       <w:pPr>
@@ -143,21 +120,8 @@
         <w:t xml:space="preserve"> and go to </w:t>
       </w:r>
       <w:r>
-        <w:t>/</w:t>
-      </w:r>
-      <w:proofErr w:type="spellStart"/>
-      <w:r>
-        <w:t>sitecore</w:t>
-      </w:r>
-      <w:proofErr w:type="spellEnd"/>
-      <w:r>
-        <w:t>/system/Modules/</w:t>
-      </w:r>
-      <w:proofErr w:type="spellStart"/>
-      <w:r>
-        <w:t>Sitecron</w:t>
-      </w:r>
-      <w:proofErr w:type="spellEnd"/>
+        <w:t>/sitecore/system/Modules/Sitecron</w:t>
+      </w:r>
     </w:p>
     <w:p>
       <w:pPr>
@@ -168,15 +132,7 @@
         </w:numPr>
       </w:pPr>
       <w:r>
-        <w:t xml:space="preserve">Add a new </w:t>
-      </w:r>
-      <w:proofErr w:type="spellStart"/>
-      <w:r>
-        <w:t>SiteCron</w:t>
-      </w:r>
-      <w:proofErr w:type="spellEnd"/>
-      <w:r>
-        <w:t xml:space="preserve"> job </w:t>
+        <w:t xml:space="preserve">Add a new SiteCron job </w:t>
       </w:r>
     </w:p>
     <w:p>
@@ -200,16 +156,19 @@
         </w:numPr>
       </w:pPr>
       <w:r>
-        <w:t xml:space="preserve">Set the </w:t>
-      </w:r>
-      <w:proofErr w:type="spellStart"/>
-      <w:r>
-        <w:t>Cron</w:t>
-      </w:r>
-      <w:proofErr w:type="spellEnd"/>
-      <w:r>
-        <w:t xml:space="preserve"> Expression for the schedule and save</w:t>
-      </w:r>
+        <w:t>Set the Cron Expression for the schedule and save</w:t>
+      </w:r>
+      <w:r>
+        <w:t xml:space="preserve"> (</w:t>
+      </w:r>
+      <w:r>
+        <w:t>For help with Cron Expressions you can use http://www.cronmaker.com/</w:t>
+      </w:r>
+      <w:r>
+        <w:t>)</w:t>
+      </w:r>
+      <w:bookmarkStart w:id="0" w:name="_GoBack"/>
+      <w:bookmarkEnd w:id="0"/>
     </w:p>
     <w:p/>
     <w:p>
@@ -221,26 +180,16 @@
       <w:r>
         <w:t xml:space="preserve">If you are in a multi-server environment, please be sure to set the </w:t>
       </w:r>
-      <w:proofErr w:type="spellStart"/>
       <w:r>
         <w:t>Publishing.PublishingInstance</w:t>
       </w:r>
-      <w:proofErr w:type="spellEnd"/>
       <w:r>
         <w:t xml:space="preserve"> so that it only executed on that one primary server.</w:t>
       </w:r>
     </w:p>
     <w:p>
       <w:r>
-        <w:t xml:space="preserve">Here is a sample of the </w:t>
-      </w:r>
-      <w:proofErr w:type="spellStart"/>
-      <w:r>
-        <w:t>IJob</w:t>
-      </w:r>
-      <w:proofErr w:type="spellEnd"/>
-      <w:r>
-        <w:t xml:space="preserve"> implementation:</w:t>
+        <w:t>Here is a sample of the IJob implementation:</w:t>
       </w:r>
     </w:p>
     <w:p>
@@ -257,7 +206,6 @@
           <w:highlight w:val="white"/>
         </w:rPr>
       </w:pPr>
-      <w:proofErr w:type="gramStart"/>
       <w:r>
         <w:rPr>
           <w:rFonts w:ascii="Consolas" w:hAnsi="Consolas" w:cs="Consolas"/>
@@ -268,7 +216,6 @@
         </w:rPr>
         <w:t>using</w:t>
       </w:r>
-      <w:proofErr w:type="gramEnd"/>
       <w:r>
         <w:rPr>
           <w:rFonts w:ascii="Consolas" w:hAnsi="Consolas" w:cs="Consolas"/>
@@ -294,7 +241,6 @@
           <w:highlight w:val="white"/>
         </w:rPr>
       </w:pPr>
-      <w:proofErr w:type="gramStart"/>
       <w:r>
         <w:rPr>
           <w:rFonts w:ascii="Consolas" w:hAnsi="Consolas" w:cs="Consolas"/>
@@ -305,38 +251,15 @@
         </w:rPr>
         <w:t>using</w:t>
       </w:r>
-      <w:proofErr w:type="gramEnd"/>
-      <w:r>
-        <w:rPr>
-          <w:rFonts w:ascii="Consolas" w:hAnsi="Consolas" w:cs="Consolas"/>
-          <w:color w:val="000000"/>
-          <w:sz w:val="19"/>
-          <w:szCs w:val="19"/>
-          <w:highlight w:val="white"/>
-        </w:rPr>
-        <w:t xml:space="preserve"> </w:t>
-      </w:r>
-      <w:proofErr w:type="spellStart"/>
-      <w:r>
-        <w:rPr>
-          <w:rFonts w:ascii="Consolas" w:hAnsi="Consolas" w:cs="Consolas"/>
-          <w:color w:val="000000"/>
-          <w:sz w:val="19"/>
-          <w:szCs w:val="19"/>
-          <w:highlight w:val="white"/>
-        </w:rPr>
-        <w:t>Sitecore.Diagnostics</w:t>
-      </w:r>
-      <w:proofErr w:type="spellEnd"/>
-      <w:r>
-        <w:rPr>
-          <w:rFonts w:ascii="Consolas" w:hAnsi="Consolas" w:cs="Consolas"/>
-          <w:color w:val="000000"/>
-          <w:sz w:val="19"/>
-          <w:szCs w:val="19"/>
-          <w:highlight w:val="white"/>
-        </w:rPr>
-        <w:t>;</w:t>
+      <w:r>
+        <w:rPr>
+          <w:rFonts w:ascii="Consolas" w:hAnsi="Consolas" w:cs="Consolas"/>
+          <w:color w:val="000000"/>
+          <w:sz w:val="19"/>
+          <w:szCs w:val="19"/>
+          <w:highlight w:val="white"/>
+        </w:rPr>
+        <w:t xml:space="preserve"> Sitecore.Diagnostics;</w:t>
       </w:r>
     </w:p>
     <w:p>
@@ -368,7 +291,6 @@
           <w:highlight w:val="white"/>
         </w:rPr>
       </w:pPr>
-      <w:proofErr w:type="gramStart"/>
       <w:r>
         <w:rPr>
           <w:rFonts w:ascii="Consolas" w:hAnsi="Consolas" w:cs="Consolas"/>
@@ -379,29 +301,16 @@
         </w:rPr>
         <w:t>namespace</w:t>
       </w:r>
-      <w:proofErr w:type="gramEnd"/>
-      <w:r>
-        <w:rPr>
-          <w:rFonts w:ascii="Consolas" w:hAnsi="Consolas" w:cs="Consolas"/>
-          <w:color w:val="000000"/>
-          <w:sz w:val="19"/>
-          <w:szCs w:val="19"/>
-          <w:highlight w:val="white"/>
-        </w:rPr>
-        <w:t xml:space="preserve"> </w:t>
-      </w:r>
-      <w:proofErr w:type="spellStart"/>
-      <w:r>
-        <w:rPr>
-          <w:rFonts w:ascii="Consolas" w:hAnsi="Consolas" w:cs="Consolas"/>
-          <w:color w:val="000000"/>
-          <w:sz w:val="19"/>
-          <w:szCs w:val="19"/>
-          <w:highlight w:val="white"/>
-        </w:rPr>
-        <w:t>Sitecron.Samples</w:t>
-      </w:r>
-      <w:proofErr w:type="spellEnd"/>
+      <w:r>
+        <w:rPr>
+          <w:rFonts w:ascii="Consolas" w:hAnsi="Consolas" w:cs="Consolas"/>
+          <w:color w:val="000000"/>
+          <w:sz w:val="19"/>
+          <w:szCs w:val="19"/>
+          <w:highlight w:val="white"/>
+        </w:rPr>
+        <w:t xml:space="preserve"> Sitecron.Samples</w:t>
+      </w:r>
     </w:p>
     <w:p>
       <w:pPr>
@@ -452,7 +361,6 @@
         </w:rPr>
         <w:t xml:space="preserve">    </w:t>
       </w:r>
-      <w:proofErr w:type="gramStart"/>
       <w:r>
         <w:rPr>
           <w:rFonts w:ascii="Consolas" w:hAnsi="Consolas" w:cs="Consolas"/>
@@ -463,7 +371,6 @@
         </w:rPr>
         <w:t>public</w:t>
       </w:r>
-      <w:proofErr w:type="gramEnd"/>
       <w:r>
         <w:rPr>
           <w:rFonts w:ascii="Consolas" w:hAnsi="Consolas" w:cs="Consolas"/>
@@ -494,7 +401,6 @@
         </w:rPr>
         <w:t xml:space="preserve"> </w:t>
       </w:r>
-      <w:proofErr w:type="spellStart"/>
       <w:r>
         <w:rPr>
           <w:rFonts w:ascii="Consolas" w:hAnsi="Consolas" w:cs="Consolas"/>
@@ -505,7 +411,6 @@
         </w:rPr>
         <w:t>SampleLogJob</w:t>
       </w:r>
-      <w:proofErr w:type="spellEnd"/>
       <w:r>
         <w:rPr>
           <w:rFonts w:ascii="Consolas" w:hAnsi="Consolas" w:cs="Consolas"/>
@@ -516,7 +421,6 @@
         </w:rPr>
         <w:t xml:space="preserve"> : </w:t>
       </w:r>
-      <w:proofErr w:type="spellStart"/>
       <w:r>
         <w:rPr>
           <w:rFonts w:ascii="Consolas" w:hAnsi="Consolas" w:cs="Consolas"/>
@@ -527,7 +431,6 @@
         </w:rPr>
         <w:t>IJob</w:t>
       </w:r>
-      <w:proofErr w:type="spellEnd"/>
     </w:p>
     <w:p>
       <w:pPr>
@@ -578,7 +481,6 @@
         </w:rPr>
         <w:t xml:space="preserve">        </w:t>
       </w:r>
-      <w:proofErr w:type="gramStart"/>
       <w:r>
         <w:rPr>
           <w:rFonts w:ascii="Consolas" w:hAnsi="Consolas" w:cs="Consolas"/>
@@ -589,7 +491,6 @@
         </w:rPr>
         <w:t>public</w:t>
       </w:r>
-      <w:proofErr w:type="gramEnd"/>
       <w:r>
         <w:rPr>
           <w:rFonts w:ascii="Consolas" w:hAnsi="Consolas" w:cs="Consolas"/>
@@ -620,7 +521,6 @@
         </w:rPr>
         <w:t xml:space="preserve"> Execute(</w:t>
       </w:r>
-      <w:proofErr w:type="spellStart"/>
       <w:r>
         <w:rPr>
           <w:rFonts w:ascii="Consolas" w:hAnsi="Consolas" w:cs="Consolas"/>
@@ -631,7 +531,6 @@
         </w:rPr>
         <w:t>IJobExecutionContext</w:t>
       </w:r>
-      <w:proofErr w:type="spellEnd"/>
       <w:r>
         <w:rPr>
           <w:rFonts w:ascii="Consolas" w:hAnsi="Consolas" w:cs="Consolas"/>
@@ -690,10 +589,9 @@
           <w:szCs w:val="19"/>
           <w:highlight w:val="white"/>
         </w:rPr>
+        <w:lastRenderedPageBreak/>
         <w:t xml:space="preserve">            </w:t>
       </w:r>
-      <w:proofErr w:type="spellStart"/>
-      <w:proofErr w:type="gramStart"/>
       <w:r>
         <w:rPr>
           <w:rFonts w:ascii="Consolas" w:hAnsi="Consolas" w:cs="Consolas"/>
@@ -712,20 +610,8 @@
           <w:szCs w:val="19"/>
           <w:highlight w:val="white"/>
         </w:rPr>
-        <w:t>.Info</w:t>
-      </w:r>
-      <w:proofErr w:type="spellEnd"/>
-      <w:r>
-        <w:rPr>
-          <w:rFonts w:ascii="Consolas" w:hAnsi="Consolas" w:cs="Consolas"/>
-          <w:color w:val="000000"/>
-          <w:sz w:val="19"/>
-          <w:szCs w:val="19"/>
-          <w:highlight w:val="white"/>
-        </w:rPr>
-        <w:t>(</w:t>
-      </w:r>
-      <w:proofErr w:type="gramEnd"/>
+        <w:t>.Info(</w:t>
+      </w:r>
       <w:r>
         <w:rPr>
           <w:rFonts w:ascii="Consolas" w:hAnsi="Consolas" w:cs="Consolas"/>

</xml_diff>